<commit_message>
Add some little fixes, wrote part of functional design (12/22) and fixed schemes(not applied yet)
</commit_message>
<xml_diff>
--- a/03.LZ.docx
+++ b/03.LZ.docx
@@ -2020,7 +2020,7 @@
           <w:szCs w:val="28"/>
           <w:lang w:eastAsia="ru-RU"/>
         </w:rPr>
-        <w:t xml:space="preserve">. Схема </w:t>
+        <w:t xml:space="preserve">. </w:t>
       </w:r>
       <w:r>
         <w:rPr>
@@ -2029,7 +2029,7 @@
           <w:szCs w:val="28"/>
           <w:lang w:eastAsia="ru-RU"/>
         </w:rPr>
-        <w:t>функциональная</w:t>
+        <w:t>Диаграмма классов</w:t>
       </w:r>
       <w:r>
         <w:rPr>
@@ -2145,6 +2145,7 @@
         <w:rPr>
           <w:rFonts w:eastAsia="Times New Roman"/>
           <w:szCs w:val="28"/>
+          <w:highlight w:val="yellow"/>
           <w:lang w:eastAsia="ru-RU"/>
         </w:rPr>
       </w:pPr>
@@ -2179,19 +2180,19 @@
         <w:rPr>
           <w:szCs w:val="28"/>
         </w:rPr>
-        <w:t xml:space="preserve"> – аппаратный комплекс видеок</w:t>
-      </w:r>
-      <w:bookmarkStart w:id="0" w:name="_GoBack"/>
-      <w:bookmarkEnd w:id="0"/>
-      <w:r>
-        <w:rPr>
-          <w:szCs w:val="28"/>
-        </w:rPr>
-        <w:t xml:space="preserve">онтроля системы «Умный </w:t>
-      </w:r>
-      <w:r>
-        <w:rPr>
-          <w:szCs w:val="28"/>
+        <w:t xml:space="preserve"> – </w:t>
+      </w:r>
+      <w:r>
+        <w:rPr>
+          <w:szCs w:val="28"/>
+          <w:highlight w:val="yellow"/>
+        </w:rPr>
+        <w:t xml:space="preserve">аппаратный комплекс видеоконтроля системы «Умный </w:t>
+      </w:r>
+      <w:r>
+        <w:rPr>
+          <w:szCs w:val="28"/>
+          <w:highlight w:val="yellow"/>
         </w:rPr>
         <w:tab/>
         <w:t>дом»</w:t>
@@ -2200,6 +2201,7 @@
         <w:rPr>
           <w:rFonts w:eastAsia="Times New Roman"/>
           <w:szCs w:val="28"/>
+          <w:highlight w:val="yellow"/>
           <w:lang w:eastAsia="ru-RU"/>
         </w:rPr>
         <w:t>.</w:t>
@@ -2208,6 +2210,7 @@
         <w:rPr>
           <w:rFonts w:eastAsia="Times New Roman"/>
           <w:szCs w:val="28"/>
+          <w:highlight w:val="yellow"/>
           <w:lang w:eastAsia="ru-RU"/>
         </w:rPr>
         <w:t xml:space="preserve"> </w:t>
@@ -2216,17 +2219,10 @@
         <w:rPr>
           <w:rFonts w:eastAsia="Times New Roman"/>
           <w:szCs w:val="28"/>
-          <w:lang w:eastAsia="ru-RU"/>
-        </w:rPr>
-        <w:t>Диаграмма классов</w:t>
-      </w:r>
-      <w:r>
-        <w:rPr>
-          <w:rFonts w:eastAsia="Times New Roman"/>
-          <w:szCs w:val="28"/>
-          <w:lang w:eastAsia="ru-RU"/>
-        </w:rPr>
-        <w:t>.</w:t>
+          <w:highlight w:val="yellow"/>
+          <w:lang w:eastAsia="ru-RU"/>
+        </w:rPr>
+        <w:t>Диаграмма классов.</w:t>
       </w:r>
     </w:p>
     <w:p>
@@ -2244,6 +2240,7 @@
           <w:rFonts w:eastAsia="Times New Roman"/>
           <w:b/>
           <w:szCs w:val="28"/>
+          <w:highlight w:val="yellow"/>
           <w:lang w:eastAsia="ru-RU"/>
         </w:rPr>
         <w:t xml:space="preserve">      5.6</w:t>
@@ -2252,6 +2249,7 @@
         <w:rPr>
           <w:rFonts w:eastAsia="Times New Roman"/>
           <w:szCs w:val="28"/>
+          <w:highlight w:val="yellow"/>
           <w:lang w:eastAsia="ru-RU"/>
         </w:rPr>
         <w:t> </w:t>
@@ -2260,6 +2258,7 @@
       <w:r>
         <w:rPr>
           <w:szCs w:val="28"/>
+          <w:highlight w:val="yellow"/>
         </w:rPr>
         <w:t>Программно</w:t>
       </w:r>
@@ -2267,12 +2266,14 @@
       <w:r>
         <w:rPr>
           <w:szCs w:val="28"/>
+          <w:highlight w:val="yellow"/>
         </w:rPr>
         <w:t xml:space="preserve"> – аппаратный комплекс видеоконтроля системы «Умный </w:t>
       </w:r>
       <w:r>
         <w:rPr>
           <w:szCs w:val="28"/>
+          <w:highlight w:val="yellow"/>
         </w:rPr>
         <w:tab/>
         <w:t>дом»</w:t>
@@ -2281,17 +2282,10 @@
         <w:rPr>
           <w:rFonts w:eastAsia="Times New Roman"/>
           <w:szCs w:val="28"/>
-          <w:lang w:eastAsia="ru-RU"/>
-        </w:rPr>
-        <w:t>.</w:t>
-      </w:r>
-      <w:r>
-        <w:rPr>
-          <w:rFonts w:eastAsia="Times New Roman"/>
-          <w:szCs w:val="28"/>
-          <w:lang w:eastAsia="ru-RU"/>
-        </w:rPr>
-        <w:t xml:space="preserve"> Схема адресации</w:t>
+          <w:highlight w:val="yellow"/>
+          <w:lang w:eastAsia="ru-RU"/>
+        </w:rPr>
+        <w:t>. Схема адресации</w:t>
       </w:r>
       <w:r>
         <w:rPr>
@@ -2422,6 +2416,8 @@
         </w:rPr>
         <w:tab/>
       </w:r>
+      <w:bookmarkStart w:id="0" w:name="_GoBack"/>
+      <w:bookmarkEnd w:id="0"/>
     </w:p>
     <w:p>
       <w:pPr>
@@ -11507,7 +11503,7 @@
 </file>
 
 <file path=customXml/itemProps1.xml><?xml version="1.0" encoding="utf-8"?>
-<ds:datastoreItem xmlns:ds="http://schemas.openxmlformats.org/officeDocument/2006/customXml" ds:itemID="{A238F600-A284-44A8-ACC2-74C778E6C9CA}">
+<ds:datastoreItem xmlns:ds="http://schemas.openxmlformats.org/officeDocument/2006/customXml" ds:itemID="{2C265018-67AD-4590-AD40-E7B93881FFC3}">
   <ds:schemaRefs>
     <ds:schemaRef ds:uri="http://schemas.openxmlformats.org/officeDocument/2006/bibliography"/>
   </ds:schemaRefs>

</xml_diff>